<commit_message>
Queries Mongo Terminadas - Modificaciones SQL
</commit_message>
<xml_diff>
--- a/MongoDB/Queries_MongoDB/Queries MongoDB.docx
+++ b/MongoDB/Queries_MongoDB/Queries MongoDB.docx
@@ -106,7 +106,7 @@
           <w:lang w:eastAsia="es-ES"/>
           <w14:ligatures w14:val="none"/>
         </w:rPr>
-        <w:t>restaurante_id</w:t>
+        <w:t>restaurant_id</w:t>
       </w:r>
       <w:proofErr w:type="spellEnd"/>
       <w:r>
@@ -214,7 +214,7 @@
           <w:lang w:eastAsia="es-ES"/>
           <w14:ligatures w14:val="none"/>
         </w:rPr>
-        <w:t>restaurante_id</w:t>
+        <w:t>restaurant_id</w:t>
       </w:r>
       <w:proofErr w:type="spellEnd"/>
       <w:r>
@@ -752,7 +752,7 @@
           <w:lang w:eastAsia="es-ES"/>
           <w14:ligatures w14:val="none"/>
         </w:rPr>
-        <w:t>restaurante_id</w:t>
+        <w:t>restaurant_id</w:t>
       </w:r>
       <w:proofErr w:type="spellEnd"/>
       <w:r>
@@ -886,7 +886,7 @@
           <w:lang w:eastAsia="es-ES"/>
           <w14:ligatures w14:val="none"/>
         </w:rPr>
-        <w:t>restaurante_id</w:t>
+        <w:t>restaurant_id</w:t>
       </w:r>
       <w:proofErr w:type="spellEnd"/>
       <w:r>
@@ -994,7 +994,7 @@
           <w:lang w:eastAsia="es-ES"/>
           <w14:ligatures w14:val="none"/>
         </w:rPr>
-        <w:t>restaurante_id</w:t>
+        <w:t>restaurant_id</w:t>
       </w:r>
       <w:proofErr w:type="spellEnd"/>
       <w:r>
@@ -1158,7 +1158,7 @@
           <w:lang w:eastAsia="es-ES"/>
           <w14:ligatures w14:val="none"/>
         </w:rPr>
-        <w:t>restaurante_id</w:t>
+        <w:t>restaurant_id</w:t>
       </w:r>
       <w:proofErr w:type="spellEnd"/>
       <w:r>
@@ -1293,7 +1293,7 @@
           <w:lang w:eastAsia="es-ES"/>
           <w14:ligatures w14:val="none"/>
         </w:rPr>
-        <w:t>restaurante_id</w:t>
+        <w:t>restaurant_id</w:t>
       </w:r>
       <w:proofErr w:type="spellEnd"/>
       <w:r>
@@ -1427,7 +1427,7 @@
           <w:lang w:eastAsia="es-ES"/>
           <w14:ligatures w14:val="none"/>
         </w:rPr>
-        <w:t>restaurante_id</w:t>
+        <w:t>restaurant_id</w:t>
       </w:r>
       <w:proofErr w:type="spellEnd"/>
       <w:r>
@@ -1508,43 +1508,68 @@
           <w:color w:val="37474F"/>
           <w:sz w:val="24"/>
           <w:szCs w:val="24"/>
-          <w:lang w:eastAsia="es-ES"/>
-          <w14:ligatures w14:val="none"/>
-        </w:rPr>
-      </w:pPr>
-      <w:r>
-        <w:rPr>
-          <w:rFonts w:ascii="Times New Roman" w:eastAsia="Times New Roman" w:hAnsi="Times New Roman" w:cs="Times New Roman"/>
-          <w:noProof w:val="0"/>
-          <w:color w:val="37474F"/>
-          <w:sz w:val="24"/>
-          <w:szCs w:val="24"/>
-          <w:lang w:eastAsia="es-ES"/>
-          <w14:ligatures w14:val="none"/>
-        </w:rPr>
-        <w:t xml:space="preserve">Escribe una consulta para encontrar el </w:t>
-      </w:r>
-      <w:proofErr w:type="spellStart"/>
-      <w:r>
-        <w:rPr>
-          <w:rFonts w:ascii="Times New Roman" w:eastAsia="Times New Roman" w:hAnsi="Times New Roman" w:cs="Times New Roman"/>
-          <w:noProof w:val="0"/>
-          <w:color w:val="37474F"/>
-          <w:sz w:val="24"/>
-          <w:szCs w:val="24"/>
-          <w:lang w:eastAsia="es-ES"/>
-          <w14:ligatures w14:val="none"/>
-        </w:rPr>
-        <w:t>restaurante_id</w:t>
-      </w:r>
-      <w:proofErr w:type="spellEnd"/>
-      <w:r>
-        <w:rPr>
-          <w:rFonts w:ascii="Times New Roman" w:eastAsia="Times New Roman" w:hAnsi="Times New Roman" w:cs="Times New Roman"/>
-          <w:noProof w:val="0"/>
-          <w:color w:val="37474F"/>
-          <w:sz w:val="24"/>
-          <w:szCs w:val="24"/>
+          <w:highlight w:val="yellow"/>
+          <w:lang w:eastAsia="es-ES"/>
+          <w14:ligatures w14:val="none"/>
+        </w:rPr>
+      </w:pPr>
+      <w:commentRangeStart w:id="0"/>
+      <w:r>
+        <w:rPr>
+          <w:rFonts w:ascii="Times New Roman" w:eastAsia="Times New Roman" w:hAnsi="Times New Roman" w:cs="Times New Roman"/>
+          <w:noProof w:val="0"/>
+          <w:color w:val="37474F"/>
+          <w:sz w:val="24"/>
+          <w:szCs w:val="24"/>
+          <w:highlight w:val="yellow"/>
+          <w:lang w:eastAsia="es-ES"/>
+          <w14:ligatures w14:val="none"/>
+        </w:rPr>
+        <w:t>Escribe</w:t>
+      </w:r>
+      <w:commentRangeEnd w:id="0"/>
+      <w:r>
+        <w:rPr>
+          <w:rStyle w:val="Refdecomentario"/>
+        </w:rPr>
+        <w:commentReference w:id="0"/>
+      </w:r>
+      <w:r>
+        <w:rPr>
+          <w:rFonts w:ascii="Times New Roman" w:eastAsia="Times New Roman" w:hAnsi="Times New Roman" w:cs="Times New Roman"/>
+          <w:noProof w:val="0"/>
+          <w:color w:val="37474F"/>
+          <w:sz w:val="24"/>
+          <w:szCs w:val="24"/>
+          <w:highlight w:val="yellow"/>
+          <w:lang w:eastAsia="es-ES"/>
+          <w14:ligatures w14:val="none"/>
+        </w:rPr>
+        <w:t xml:space="preserve"> una consulta para encontrar el </w:t>
+      </w:r>
+      <w:proofErr w:type="spellStart"/>
+      <w:r>
+        <w:rPr>
+          <w:rFonts w:ascii="Times New Roman" w:eastAsia="Times New Roman" w:hAnsi="Times New Roman" w:cs="Times New Roman"/>
+          <w:noProof w:val="0"/>
+          <w:color w:val="37474F"/>
+          <w:sz w:val="24"/>
+          <w:szCs w:val="24"/>
+          <w:highlight w:val="yellow"/>
+          <w:lang w:eastAsia="es-ES"/>
+          <w14:ligatures w14:val="none"/>
+        </w:rPr>
+        <w:t>restaurant_id</w:t>
+      </w:r>
+      <w:proofErr w:type="spellEnd"/>
+      <w:r>
+        <w:rPr>
+          <w:rFonts w:ascii="Times New Roman" w:eastAsia="Times New Roman" w:hAnsi="Times New Roman" w:cs="Times New Roman"/>
+          <w:noProof w:val="0"/>
+          <w:color w:val="37474F"/>
+          <w:sz w:val="24"/>
+          <w:szCs w:val="24"/>
+          <w:highlight w:val="yellow"/>
           <w:lang w:eastAsia="es-ES"/>
           <w14:ligatures w14:val="none"/>
         </w:rPr>
@@ -1558,6 +1583,7 @@
           <w:color w:val="37474F"/>
           <w:sz w:val="24"/>
           <w:szCs w:val="24"/>
+          <w:highlight w:val="yellow"/>
           <w:lang w:eastAsia="es-ES"/>
           <w14:ligatures w14:val="none"/>
         </w:rPr>
@@ -1571,6 +1597,7 @@
           <w:color w:val="37474F"/>
           <w:sz w:val="24"/>
           <w:szCs w:val="24"/>
+          <w:highlight w:val="yellow"/>
           <w:lang w:eastAsia="es-ES"/>
           <w14:ligatures w14:val="none"/>
         </w:rPr>
@@ -1584,6 +1611,7 @@
           <w:color w:val="37474F"/>
           <w:sz w:val="24"/>
           <w:szCs w:val="24"/>
+          <w:highlight w:val="yellow"/>
           <w:lang w:eastAsia="es-ES"/>
           <w14:ligatures w14:val="none"/>
         </w:rPr>
@@ -1597,6 +1625,7 @@
           <w:color w:val="37474F"/>
           <w:sz w:val="24"/>
           <w:szCs w:val="24"/>
+          <w:highlight w:val="yellow"/>
           <w:lang w:eastAsia="es-ES"/>
           <w14:ligatures w14:val="none"/>
         </w:rPr>
@@ -1610,6 +1639,7 @@
           <w:color w:val="37474F"/>
           <w:sz w:val="24"/>
           <w:szCs w:val="24"/>
+          <w:highlight w:val="yellow"/>
           <w:lang w:eastAsia="es-ES"/>
           <w14:ligatures w14:val="none"/>
         </w:rPr>
@@ -1623,6 +1653,7 @@
           <w:color w:val="37474F"/>
           <w:sz w:val="24"/>
           <w:szCs w:val="24"/>
+          <w:highlight w:val="yellow"/>
           <w:lang w:eastAsia="es-ES"/>
           <w14:ligatures w14:val="none"/>
         </w:rPr>
@@ -1636,6 +1667,7 @@
           <w:color w:val="37474F"/>
           <w:sz w:val="24"/>
           <w:szCs w:val="24"/>
+          <w:highlight w:val="yellow"/>
           <w:lang w:eastAsia="es-ES"/>
           <w14:ligatures w14:val="none"/>
         </w:rPr>
@@ -1649,6 +1681,7 @@
           <w:color w:val="37474F"/>
           <w:sz w:val="24"/>
           <w:szCs w:val="24"/>
+          <w:highlight w:val="yellow"/>
           <w:lang w:eastAsia="es-ES"/>
           <w14:ligatures w14:val="none"/>
         </w:rPr>
@@ -1662,6 +1695,7 @@
           <w:color w:val="37474F"/>
           <w:sz w:val="24"/>
           <w:szCs w:val="24"/>
+          <w:highlight w:val="yellow"/>
           <w:lang w:eastAsia="es-ES"/>
           <w14:ligatures w14:val="none"/>
         </w:rPr>
@@ -1675,6 +1709,7 @@
           <w:color w:val="37474F"/>
           <w:sz w:val="24"/>
           <w:szCs w:val="24"/>
+          <w:highlight w:val="yellow"/>
           <w:lang w:eastAsia="es-ES"/>
           <w14:ligatures w14:val="none"/>
         </w:rPr>
@@ -1694,43 +1729,68 @@
           <w:color w:val="37474F"/>
           <w:sz w:val="24"/>
           <w:szCs w:val="24"/>
-          <w:lang w:eastAsia="es-ES"/>
-          <w14:ligatures w14:val="none"/>
-        </w:rPr>
-      </w:pPr>
-      <w:r>
-        <w:rPr>
-          <w:rFonts w:ascii="Times New Roman" w:eastAsia="Times New Roman" w:hAnsi="Times New Roman" w:cs="Times New Roman"/>
-          <w:noProof w:val="0"/>
-          <w:color w:val="37474F"/>
-          <w:sz w:val="24"/>
-          <w:szCs w:val="24"/>
-          <w:lang w:eastAsia="es-ES"/>
-          <w14:ligatures w14:val="none"/>
-        </w:rPr>
-        <w:t xml:space="preserve">Escribe una consulta para encontrar el </w:t>
-      </w:r>
-      <w:proofErr w:type="spellStart"/>
-      <w:r>
-        <w:rPr>
-          <w:rFonts w:ascii="Times New Roman" w:eastAsia="Times New Roman" w:hAnsi="Times New Roman" w:cs="Times New Roman"/>
-          <w:noProof w:val="0"/>
-          <w:color w:val="37474F"/>
-          <w:sz w:val="24"/>
-          <w:szCs w:val="24"/>
-          <w:lang w:eastAsia="es-ES"/>
-          <w14:ligatures w14:val="none"/>
-        </w:rPr>
-        <w:t>restaurante_id</w:t>
-      </w:r>
-      <w:proofErr w:type="spellEnd"/>
-      <w:r>
-        <w:rPr>
-          <w:rFonts w:ascii="Times New Roman" w:eastAsia="Times New Roman" w:hAnsi="Times New Roman" w:cs="Times New Roman"/>
-          <w:noProof w:val="0"/>
-          <w:color w:val="37474F"/>
-          <w:sz w:val="24"/>
-          <w:szCs w:val="24"/>
+          <w:highlight w:val="yellow"/>
+          <w:lang w:eastAsia="es-ES"/>
+          <w14:ligatures w14:val="none"/>
+        </w:rPr>
+      </w:pPr>
+      <w:commentRangeStart w:id="1"/>
+      <w:r>
+        <w:rPr>
+          <w:rFonts w:ascii="Times New Roman" w:eastAsia="Times New Roman" w:hAnsi="Times New Roman" w:cs="Times New Roman"/>
+          <w:noProof w:val="0"/>
+          <w:color w:val="37474F"/>
+          <w:sz w:val="24"/>
+          <w:szCs w:val="24"/>
+          <w:highlight w:val="yellow"/>
+          <w:lang w:eastAsia="es-ES"/>
+          <w14:ligatures w14:val="none"/>
+        </w:rPr>
+        <w:t xml:space="preserve">Escribe </w:t>
+      </w:r>
+      <w:commentRangeEnd w:id="1"/>
+      <w:r>
+        <w:rPr>
+          <w:rStyle w:val="Refdecomentario"/>
+        </w:rPr>
+        <w:commentReference w:id="1"/>
+      </w:r>
+      <w:r>
+        <w:rPr>
+          <w:rFonts w:ascii="Times New Roman" w:eastAsia="Times New Roman" w:hAnsi="Times New Roman" w:cs="Times New Roman"/>
+          <w:noProof w:val="0"/>
+          <w:color w:val="37474F"/>
+          <w:sz w:val="24"/>
+          <w:szCs w:val="24"/>
+          <w:highlight w:val="yellow"/>
+          <w:lang w:eastAsia="es-ES"/>
+          <w14:ligatures w14:val="none"/>
+        </w:rPr>
+        <w:t xml:space="preserve">una consulta para encontrar el </w:t>
+      </w:r>
+      <w:proofErr w:type="spellStart"/>
+      <w:r>
+        <w:rPr>
+          <w:rFonts w:ascii="Times New Roman" w:eastAsia="Times New Roman" w:hAnsi="Times New Roman" w:cs="Times New Roman"/>
+          <w:noProof w:val="0"/>
+          <w:color w:val="37474F"/>
+          <w:sz w:val="24"/>
+          <w:szCs w:val="24"/>
+          <w:highlight w:val="yellow"/>
+          <w:lang w:eastAsia="es-ES"/>
+          <w14:ligatures w14:val="none"/>
+        </w:rPr>
+        <w:t>restaurant_id</w:t>
+      </w:r>
+      <w:proofErr w:type="spellEnd"/>
+      <w:r>
+        <w:rPr>
+          <w:rFonts w:ascii="Times New Roman" w:eastAsia="Times New Roman" w:hAnsi="Times New Roman" w:cs="Times New Roman"/>
+          <w:noProof w:val="0"/>
+          <w:color w:val="37474F"/>
+          <w:sz w:val="24"/>
+          <w:szCs w:val="24"/>
+          <w:highlight w:val="yellow"/>
           <w:lang w:eastAsia="es-ES"/>
           <w14:ligatures w14:val="none"/>
         </w:rPr>
@@ -1744,6 +1804,7 @@
           <w:color w:val="37474F"/>
           <w:sz w:val="24"/>
           <w:szCs w:val="24"/>
+          <w:highlight w:val="yellow"/>
           <w:lang w:eastAsia="es-ES"/>
           <w14:ligatures w14:val="none"/>
         </w:rPr>
@@ -1757,6 +1818,7 @@
           <w:color w:val="37474F"/>
           <w:sz w:val="24"/>
           <w:szCs w:val="24"/>
+          <w:highlight w:val="yellow"/>
           <w:lang w:eastAsia="es-ES"/>
           <w14:ligatures w14:val="none"/>
         </w:rPr>
@@ -1803,7 +1865,7 @@
           <w:lang w:eastAsia="es-ES"/>
           <w14:ligatures w14:val="none"/>
         </w:rPr>
-        <w:t>restaurante_id</w:t>
+        <w:t>restaurant_id</w:t>
       </w:r>
       <w:proofErr w:type="spellEnd"/>
       <w:r>
@@ -1885,7 +1947,7 @@
           <w:lang w:eastAsia="es-ES"/>
           <w14:ligatures w14:val="none"/>
         </w:rPr>
-        <w:t>restaurante_id</w:t>
+        <w:t>restaurant_id</w:t>
       </w:r>
       <w:proofErr w:type="spellEnd"/>
       <w:r>
@@ -2195,7 +2257,7 @@
           <w:lang w:eastAsia="es-ES"/>
           <w14:ligatures w14:val="none"/>
         </w:rPr>
-        <w:t>restaurante_id</w:t>
+        <w:t>restaurant_id</w:t>
       </w:r>
       <w:proofErr w:type="spellEnd"/>
       <w:r>
@@ -2551,6 +2613,135 @@
     </w:sectPr>
   </w:body>
 </w:document>
+</file>
+
+<file path=word/comments.xml><?xml version="1.0" encoding="utf-8"?>
+<w:comments xmlns:wpc="http://schemas.microsoft.com/office/word/2010/wordprocessingCanvas" xmlns:cx="http://schemas.microsoft.com/office/drawing/2014/chartex" xmlns:cx1="http://schemas.microsoft.com/office/drawing/2015/9/8/chartex" xmlns:cx2="http://schemas.microsoft.com/office/drawing/2015/10/21/chartex" xmlns:cx3="http://schemas.microsoft.com/office/drawing/2016/5/9/chartex" xmlns:cx4="http://schemas.microsoft.com/office/drawing/2016/5/10/chartex" xmlns:cx5="http://schemas.microsoft.com/office/drawing/2016/5/11/chartex" xmlns:cx6="http://schemas.microsoft.com/office/drawing/2016/5/12/chartex" xmlns:cx7="http://schemas.microsoft.com/office/drawing/2016/5/13/chartex" xmlns:cx8="http://schemas.microsoft.com/office/drawing/2016/5/14/chartex" xmlns:mc="http://schemas.openxmlformats.org/markup-compatibility/2006" xmlns:aink="http://schemas.microsoft.com/office/drawing/2016/ink" xmlns:am3d="http://schemas.microsoft.com/office/drawing/2017/model3d" xmlns:o="urn:schemas-microsoft-com:office:office" xmlns:oel="http://schemas.microsoft.com/office/2019/extlst" xmlns:r="http://schemas.openxmlformats.org/officeDocument/2006/relationships" xmlns:m="http://schemas.openxmlformats.org/officeDocument/2006/math" xmlns:v="urn:schemas-microsoft-com:vml" xmlns:wp14="http://schemas.microsoft.com/office/word/2010/wordprocessingDrawing" xmlns:wp="http://schemas.openxmlformats.org/drawingml/2006/wordprocessingDrawing" xmlns:w10="urn:schemas-microsoft-com:office:word" xmlns:w="http://schemas.openxmlformats.org/wordprocessingml/2006/main" xmlns:w14="http://schemas.microsoft.com/office/word/2010/wordml" xmlns:w15="http://schemas.microsoft.com/office/word/2012/wordml" xmlns:w16cex="http://schemas.microsoft.com/office/word/2018/wordml/cex" xmlns:w16cid="http://schemas.microsoft.com/office/word/2016/wordml/cid" xmlns:w16="http://schemas.microsoft.com/office/word/2018/wordml" xmlns:w16sdtdh="http://schemas.microsoft.com/office/word/2020/wordml/sdtdatahash" xmlns:w16se="http://schemas.microsoft.com/office/word/2015/wordml/symex" xmlns:wpg="http://schemas.microsoft.com/office/word/2010/wordprocessingGroup" xmlns:wpi="http://schemas.microsoft.com/office/word/2010/wordprocessingInk" xmlns:wne="http://schemas.microsoft.com/office/word/2006/wordml" xmlns:wps="http://schemas.microsoft.com/office/word/2010/wordprocessingShape" mc:Ignorable="w14 w15 w16se w16cid w16 w16cex w16sdtdh wp14">
+  <w:comment w:id="0" w:author="Diego Darío Chacón Delgado" w:date="2024-01-10T16:58:00Z" w:initials="DC">
+    <w:p>
+      <w:pPr>
+        <w:pStyle w:val="Textocomentario"/>
+      </w:pPr>
+      <w:r>
+        <w:rPr>
+          <w:rStyle w:val="Refdecomentario"/>
+        </w:rPr>
+        <w:annotationRef/>
+      </w:r>
+      <w:r>
+        <w:t xml:space="preserve">No entiendo esta consulta: </w:t>
+      </w:r>
+      <w:r>
+        <w:br/>
+        <w:t xml:space="preserve">Hay que buscar los restaurantes que preparan ‘seafood’ en el campo </w:t>
+      </w:r>
+      <w:r>
+        <w:rPr>
+          <w:u w:val="single"/>
+        </w:rPr>
+        <w:t>cuisine?</w:t>
+      </w:r>
+      <w:r>
+        <w:t xml:space="preserve"> </w:t>
+      </w:r>
+    </w:p>
+    <w:p>
+      <w:pPr>
+        <w:pStyle w:val="Textocomentario"/>
+      </w:pPr>
+      <w:r>
+        <w:t>-porque si son ‘seafood’ ya no serian ni ‘American ‘ ni ‘Chinse’ por defecto.</w:t>
+      </w:r>
+      <w:r>
+        <w:br/>
+        <w:t>-Ademas ningun restaurante que comienza con ‘Wil’ tiene una cuisine: ‘seafood’.</w:t>
+      </w:r>
+    </w:p>
+  </w:comment>
+  <w:comment w:id="1" w:author="Diego Darío Chacón Delgado" w:date="2024-01-10T17:00:00Z" w:initials="DC">
+    <w:p>
+      <w:pPr>
+        <w:pStyle w:val="Textocomentario"/>
+      </w:pPr>
+      <w:r>
+        <w:rPr>
+          <w:rStyle w:val="Refdecomentario"/>
+        </w:rPr>
+        <w:annotationRef/>
+      </w:r>
+      <w:r>
+        <w:t>Esto es que dentro de todos los campos del grade: se encuentre alguna de estas condiciones aunque esten separados y sean del mismo restaurante?</w:t>
+      </w:r>
+      <w:r>
+        <w:br/>
+      </w:r>
+      <w:r>
+        <w:drawing>
+          <wp:inline distT="0" distB="0" distL="0" distR="0" wp14:anchorId="71A7EE62" wp14:editId="30F24281">
+            <wp:extent cx="2013053" cy="3054507"/>
+            <wp:effectExtent l="0" t="0" r="6350" b="0"/>
+            <wp:docPr id="40200729" name="Imagen 1" descr="Image"/>
+            <wp:cNvGraphicFramePr>
+              <a:graphicFrameLocks xmlns:a="http://schemas.openxmlformats.org/drawingml/2006/main" noChangeAspect="1"/>
+            </wp:cNvGraphicFramePr>
+            <a:graphic xmlns:a="http://schemas.openxmlformats.org/drawingml/2006/main">
+              <a:graphicData uri="http://schemas.openxmlformats.org/drawingml/2006/picture">
+                <pic:pic xmlns:pic="http://schemas.openxmlformats.org/drawingml/2006/picture">
+                  <pic:nvPicPr>
+                    <pic:cNvPr id="40200729" name="Imagen 40200729" descr="Image"/>
+                    <pic:cNvPicPr/>
+                  </pic:nvPicPr>
+                  <pic:blipFill>
+                    <a:blip r:embed="rId1">
+                      <a:extLst>
+                        <a:ext uri="{28A0092B-C50C-407E-A947-70E740481C1C}">
+                          <a14:useLocalDpi xmlns:a14="http://schemas.microsoft.com/office/drawing/2010/main" val="0"/>
+                        </a:ext>
+                      </a:extLst>
+                    </a:blip>
+                    <a:stretch>
+                      <a:fillRect/>
+                    </a:stretch>
+                  </pic:blipFill>
+                  <pic:spPr>
+                    <a:xfrm>
+                      <a:off x="0" y="0"/>
+                      <a:ext cx="2013053" cy="3054507"/>
+                    </a:xfrm>
+                    <a:prstGeom prst="rect">
+                      <a:avLst/>
+                    </a:prstGeom>
+                  </pic:spPr>
+                </pic:pic>
+              </a:graphicData>
+            </a:graphic>
+          </wp:inline>
+        </w:drawing>
+      </w:r>
+    </w:p>
+  </w:comment>
+</w:comments>
+</file>
+
+<file path=word/commentsExtended.xml><?xml version="1.0" encoding="utf-8"?>
+<w15:commentsEx xmlns:wpc="http://schemas.microsoft.com/office/word/2010/wordprocessingCanvas" xmlns:cx="http://schemas.microsoft.com/office/drawing/2014/chartex" xmlns:cx1="http://schemas.microsoft.com/office/drawing/2015/9/8/chartex" xmlns:cx2="http://schemas.microsoft.com/office/drawing/2015/10/21/chartex" xmlns:cx3="http://schemas.microsoft.com/office/drawing/2016/5/9/chartex" xmlns:cx4="http://schemas.microsoft.com/office/drawing/2016/5/10/chartex" xmlns:cx5="http://schemas.microsoft.com/office/drawing/2016/5/11/chartex" xmlns:cx6="http://schemas.microsoft.com/office/drawing/2016/5/12/chartex" xmlns:cx7="http://schemas.microsoft.com/office/drawing/2016/5/13/chartex" xmlns:cx8="http://schemas.microsoft.com/office/drawing/2016/5/14/chartex" xmlns:mc="http://schemas.openxmlformats.org/markup-compatibility/2006" xmlns:aink="http://schemas.microsoft.com/office/drawing/2016/ink" xmlns:am3d="http://schemas.microsoft.com/office/drawing/2017/model3d" xmlns:o="urn:schemas-microsoft-com:office:office" xmlns:oel="http://schemas.microsoft.com/office/2019/extlst" xmlns:r="http://schemas.openxmlformats.org/officeDocument/2006/relationships" xmlns:m="http://schemas.openxmlformats.org/officeDocument/2006/math" xmlns:v="urn:schemas-microsoft-com:vml" xmlns:wp14="http://schemas.microsoft.com/office/word/2010/wordprocessingDrawing" xmlns:wp="http://schemas.openxmlformats.org/drawingml/2006/wordprocessingDrawing" xmlns:w10="urn:schemas-microsoft-com:office:word" xmlns:w="http://schemas.openxmlformats.org/wordprocessingml/2006/main" xmlns:w14="http://schemas.microsoft.com/office/word/2010/wordml" xmlns:w15="http://schemas.microsoft.com/office/word/2012/wordml" xmlns:w16cex="http://schemas.microsoft.com/office/word/2018/wordml/cex" xmlns:w16cid="http://schemas.microsoft.com/office/word/2016/wordml/cid" xmlns:w16="http://schemas.microsoft.com/office/word/2018/wordml" xmlns:w16sdtdh="http://schemas.microsoft.com/office/word/2020/wordml/sdtdatahash" xmlns:w16se="http://schemas.microsoft.com/office/word/2015/wordml/symex" xmlns:wpg="http://schemas.microsoft.com/office/word/2010/wordprocessingGroup" xmlns:wpi="http://schemas.microsoft.com/office/word/2010/wordprocessingInk" xmlns:wne="http://schemas.microsoft.com/office/word/2006/wordml" xmlns:wps="http://schemas.microsoft.com/office/word/2010/wordprocessingShape" mc:Ignorable="w14 w15 w16se w16cid w16 w16cex w16sdtdh wp14">
+  <w15:commentEx w15:paraId="2D0871F0" w15:done="0"/>
+  <w15:commentEx w15:paraId="37BEAE0D" w15:done="0"/>
+</w15:commentsEx>
+</file>
+
+<file path=word/commentsExtensible.xml><?xml version="1.0" encoding="utf-8"?>
+<w16cex:commentsExtensible xmlns:wpc="http://schemas.microsoft.com/office/word/2010/wordprocessingCanvas" xmlns:cx="http://schemas.microsoft.com/office/drawing/2014/chartex" xmlns:cx1="http://schemas.microsoft.com/office/drawing/2015/9/8/chartex" xmlns:cx2="http://schemas.microsoft.com/office/drawing/2015/10/21/chartex" xmlns:cx3="http://schemas.microsoft.com/office/drawing/2016/5/9/chartex" xmlns:cx4="http://schemas.microsoft.com/office/drawing/2016/5/10/chartex" xmlns:cx5="http://schemas.microsoft.com/office/drawing/2016/5/11/chartex" xmlns:cx6="http://schemas.microsoft.com/office/drawing/2016/5/12/chartex" xmlns:cx7="http://schemas.microsoft.com/office/drawing/2016/5/13/chartex" xmlns:cx8="http://schemas.microsoft.com/office/drawing/2016/5/14/chartex" xmlns:cr="http://schemas.microsoft.com/office/comments/2020/reactions" xmlns:mc="http://schemas.openxmlformats.org/markup-compatibility/2006" xmlns:aink="http://schemas.microsoft.com/office/drawing/2016/ink" xmlns:am3d="http://schemas.microsoft.com/office/drawing/2017/model3d" xmlns:o="urn:schemas-microsoft-com:office:office" xmlns:oel="http://schemas.microsoft.com/office/2019/extlst" xmlns:r="http://schemas.openxmlformats.org/officeDocument/2006/relationships" xmlns:m="http://schemas.openxmlformats.org/officeDocument/2006/math" xmlns:v="urn:schemas-microsoft-com:vml" xmlns:wp14="http://schemas.microsoft.com/office/word/2010/wordprocessingDrawing" xmlns:wp="http://schemas.openxmlformats.org/drawingml/2006/wordprocessingDrawing" xmlns:w10="urn:schemas-microsoft-com:office:word" xmlns:w="http://schemas.openxmlformats.org/wordprocessingml/2006/main" xmlns:w14="http://schemas.microsoft.com/office/word/2010/wordml" xmlns:w15="http://schemas.microsoft.com/office/word/2012/wordml" xmlns:w16cex="http://schemas.microsoft.com/office/word/2018/wordml/cex" xmlns:w16cid="http://schemas.microsoft.com/office/word/2016/wordml/cid" xmlns:w16="http://schemas.microsoft.com/office/word/2018/wordml" xmlns:w16sdtdh="http://schemas.microsoft.com/office/word/2020/wordml/sdtdatahash" xmlns:w16se="http://schemas.microsoft.com/office/word/2015/wordml/symex" xmlns:wpg="http://schemas.microsoft.com/office/word/2010/wordprocessingGroup" xmlns:wpi="http://schemas.microsoft.com/office/word/2010/wordprocessingInk" xmlns:wne="http://schemas.microsoft.com/office/word/2006/wordml" xmlns:wps="http://schemas.microsoft.com/office/word/2010/wordprocessingShape" mc:Ignorable="w14 w15 w16se w16cid w16 w16cex w16sdtdh cr wp14">
+  <w16cex:commentExtensible w16cex:durableId="1CA8B41C" w16cex:dateUtc="2024-01-10T15:58:00Z"/>
+  <w16cex:commentExtensible w16cex:durableId="7F13F0AE" w16cex:dateUtc="2024-01-10T16:00:00Z"/>
+</w16cex:commentsExtensible>
+</file>
+
+<file path=word/commentsIds.xml><?xml version="1.0" encoding="utf-8"?>
+<w16cid:commentsIds xmlns:wpc="http://schemas.microsoft.com/office/word/2010/wordprocessingCanvas" xmlns:cx="http://schemas.microsoft.com/office/drawing/2014/chartex" xmlns:cx1="http://schemas.microsoft.com/office/drawing/2015/9/8/chartex" xmlns:cx2="http://schemas.microsoft.com/office/drawing/2015/10/21/chartex" xmlns:cx3="http://schemas.microsoft.com/office/drawing/2016/5/9/chartex" xmlns:cx4="http://schemas.microsoft.com/office/drawing/2016/5/10/chartex" xmlns:cx5="http://schemas.microsoft.com/office/drawing/2016/5/11/chartex" xmlns:cx6="http://schemas.microsoft.com/office/drawing/2016/5/12/chartex" xmlns:cx7="http://schemas.microsoft.com/office/drawing/2016/5/13/chartex" xmlns:cx8="http://schemas.microsoft.com/office/drawing/2016/5/14/chartex" xmlns:mc="http://schemas.openxmlformats.org/markup-compatibility/2006" xmlns:aink="http://schemas.microsoft.com/office/drawing/2016/ink" xmlns:am3d="http://schemas.microsoft.com/office/drawing/2017/model3d" xmlns:o="urn:schemas-microsoft-com:office:office" xmlns:oel="http://schemas.microsoft.com/office/2019/extlst" xmlns:r="http://schemas.openxmlformats.org/officeDocument/2006/relationships" xmlns:m="http://schemas.openxmlformats.org/officeDocument/2006/math" xmlns:v="urn:schemas-microsoft-com:vml" xmlns:wp14="http://schemas.microsoft.com/office/word/2010/wordprocessingDrawing" xmlns:wp="http://schemas.openxmlformats.org/drawingml/2006/wordprocessingDrawing" xmlns:w10="urn:schemas-microsoft-com:office:word" xmlns:w="http://schemas.openxmlformats.org/wordprocessingml/2006/main" xmlns:w14="http://schemas.microsoft.com/office/word/2010/wordml" xmlns:w15="http://schemas.microsoft.com/office/word/2012/wordml" xmlns:w16cex="http://schemas.microsoft.com/office/word/2018/wordml/cex" xmlns:w16cid="http://schemas.microsoft.com/office/word/2016/wordml/cid" xmlns:w16="http://schemas.microsoft.com/office/word/2018/wordml" xmlns:w16sdtdh="http://schemas.microsoft.com/office/word/2020/wordml/sdtdatahash" xmlns:w16se="http://schemas.microsoft.com/office/word/2015/wordml/symex" xmlns:wpg="http://schemas.microsoft.com/office/word/2010/wordprocessingGroup" xmlns:wpi="http://schemas.microsoft.com/office/word/2010/wordprocessingInk" xmlns:wne="http://schemas.microsoft.com/office/word/2006/wordml" xmlns:wps="http://schemas.microsoft.com/office/word/2010/wordprocessingShape" mc:Ignorable="w14 w15 w16se w16cid w16 w16cex w16sdtdh wp14">
+  <w16cid:commentId w16cid:paraId="2D0871F0" w16cid:durableId="1CA8B41C"/>
+  <w16cid:commentId w16cid:paraId="37BEAE0D" w16cid:durableId="7F13F0AE"/>
+</w16cid:commentsIds>
 </file>
 
 <file path=word/numbering.xml><?xml version="1.0" encoding="utf-8"?>
@@ -2827,6 +3018,7 @@
         <w:dstrike w:val="0"/>
         <w:noProof w:val="0"/>
         <w:vanish w:val="0"/>
+        <w:color w:val="000000"/>
         <w:spacing w:val="0"/>
         <w:kern w:val="0"/>
         <w:position w:val="0"/>
@@ -2843,11 +3035,6 @@
           <w14:prstDash w14:val="solid"/>
           <w14:bevel/>
         </w14:textOutline>
-        <w14:textFill>
-          <w14:solidFill>
-            <w14:srgbClr w14:val="000000"/>
-          </w14:solidFill>
-        </w14:textFill>
       </w:rPr>
     </w:lvl>
     <w:lvl w:ilvl="3">
@@ -2946,6 +3133,14 @@
     <w:abstractNumId w:val="0"/>
   </w:num>
 </w:numbering>
+</file>
+
+<file path=word/people.xml><?xml version="1.0" encoding="utf-8"?>
+<w15:people xmlns:wpc="http://schemas.microsoft.com/office/word/2010/wordprocessingCanvas" xmlns:cx="http://schemas.microsoft.com/office/drawing/2014/chartex" xmlns:cx1="http://schemas.microsoft.com/office/drawing/2015/9/8/chartex" xmlns:cx2="http://schemas.microsoft.com/office/drawing/2015/10/21/chartex" xmlns:cx3="http://schemas.microsoft.com/office/drawing/2016/5/9/chartex" xmlns:cx4="http://schemas.microsoft.com/office/drawing/2016/5/10/chartex" xmlns:cx5="http://schemas.microsoft.com/office/drawing/2016/5/11/chartex" xmlns:cx6="http://schemas.microsoft.com/office/drawing/2016/5/12/chartex" xmlns:cx7="http://schemas.microsoft.com/office/drawing/2016/5/13/chartex" xmlns:cx8="http://schemas.microsoft.com/office/drawing/2016/5/14/chartex" xmlns:mc="http://schemas.openxmlformats.org/markup-compatibility/2006" xmlns:aink="http://schemas.microsoft.com/office/drawing/2016/ink" xmlns:am3d="http://schemas.microsoft.com/office/drawing/2017/model3d" xmlns:o="urn:schemas-microsoft-com:office:office" xmlns:oel="http://schemas.microsoft.com/office/2019/extlst" xmlns:r="http://schemas.openxmlformats.org/officeDocument/2006/relationships" xmlns:m="http://schemas.openxmlformats.org/officeDocument/2006/math" xmlns:v="urn:schemas-microsoft-com:vml" xmlns:wp14="http://schemas.microsoft.com/office/word/2010/wordprocessingDrawing" xmlns:wp="http://schemas.openxmlformats.org/drawingml/2006/wordprocessingDrawing" xmlns:w10="urn:schemas-microsoft-com:office:word" xmlns:w="http://schemas.openxmlformats.org/wordprocessingml/2006/main" xmlns:w14="http://schemas.microsoft.com/office/word/2010/wordml" xmlns:w15="http://schemas.microsoft.com/office/word/2012/wordml" xmlns:w16cex="http://schemas.microsoft.com/office/word/2018/wordml/cex" xmlns:w16cid="http://schemas.microsoft.com/office/word/2016/wordml/cid" xmlns:w16="http://schemas.microsoft.com/office/word/2018/wordml" xmlns:w16sdtdh="http://schemas.microsoft.com/office/word/2020/wordml/sdtdatahash" xmlns:w16se="http://schemas.microsoft.com/office/word/2015/wordml/symex" xmlns:wpg="http://schemas.microsoft.com/office/word/2010/wordprocessingGroup" xmlns:wpi="http://schemas.microsoft.com/office/word/2010/wordprocessingInk" xmlns:wne="http://schemas.microsoft.com/office/word/2006/wordml" xmlns:wps="http://schemas.microsoft.com/office/word/2010/wordprocessingShape" mc:Ignorable="w14 w15 w16se w16cid w16 w16cex w16sdtdh wp14">
+  <w15:person w15:author="Diego Darío Chacón Delgado">
+    <w15:presenceInfo w15:providerId="Windows Live" w15:userId="66300aecc02a2132"/>
+  </w15:person>
+</w15:people>
 </file>
 
 <file path=word/styles.xml><?xml version="1.0" encoding="utf-8"?>

</xml_diff>